<commit_message>
Réalisation vider le panier + effet quand on a plus d'article sur le panier
</commit_message>
<xml_diff>
--- a/Documentation/Sprint-rétrospective3.docx
+++ b/Documentation/Sprint-rétrospective3.docx
@@ -5,20 +5,22 @@
     <w:tbl>
       <w:tblPr>
         <w:tblStyle w:val="Grilledutableau"/>
-        <w:tblpPr w:leftFromText="141" w:rightFromText="141" w:vertAnchor="page" w:horzAnchor="page" w:tblpX="376" w:tblpY="571"/>
-        <w:tblW w:w="16013" w:type="dxa"/>
+        <w:tblpPr w:leftFromText="141" w:rightFromText="141" w:vertAnchor="page" w:horzAnchor="margin" w:tblpY="1561"/>
+        <w:tblW w:w="13994" w:type="dxa"/>
         <w:tblLook w:val="04A0" w:firstRow="1" w:lastRow="0" w:firstColumn="1" w:lastColumn="0" w:noHBand="0" w:noVBand="1"/>
       </w:tblPr>
       <w:tblGrid>
-        <w:gridCol w:w="4664"/>
-        <w:gridCol w:w="4665"/>
-        <w:gridCol w:w="6684"/>
+        <w:gridCol w:w="1117"/>
+        <w:gridCol w:w="2280"/>
+        <w:gridCol w:w="5355"/>
+        <w:gridCol w:w="2402"/>
+        <w:gridCol w:w="2840"/>
       </w:tblGrid>
       <w:tr>
         <w:tc>
           <w:tcPr>
-            <w:tcW w:w="16013" w:type="dxa"/>
-            <w:gridSpan w:val="3"/>
+            <w:tcW w:w="13994" w:type="dxa"/>
+            <w:gridSpan w:val="5"/>
             <w:shd w:val="clear" w:color="auto" w:fill="1F3864" w:themeFill="accent5" w:themeFillShade="80"/>
           </w:tcPr>
           <w:p>
@@ -35,15 +37,63 @@
               <w:rPr>
                 <w:sz w:val="28"/>
               </w:rPr>
-              <w:t xml:space="preserve"> du sprint 2</w:t>
-            </w:r>
+              <w:t xml:space="preserve"> du sprint </w:t>
+            </w:r>
+            <w:r>
+              <w:rPr>
+                <w:sz w:val="28"/>
+              </w:rPr>
+              <w:t>3</w:t>
+            </w:r>
+            <w:bookmarkStart w:id="0" w:name="_GoBack"/>
+            <w:bookmarkEnd w:id="0"/>
           </w:p>
         </w:tc>
       </w:tr>
       <w:tr>
         <w:tc>
           <w:tcPr>
-            <w:tcW w:w="4664" w:type="dxa"/>
+            <w:tcW w:w="1117" w:type="dxa"/>
+            <w:shd w:val="clear" w:color="auto" w:fill="D9E2F3" w:themeFill="accent5" w:themeFillTint="33"/>
+          </w:tcPr>
+          <w:p>
+            <w:pPr>
+              <w:jc w:val="center"/>
+              <w:rPr>
+                <w:sz w:val="24"/>
+              </w:rPr>
+            </w:pPr>
+            <w:r>
+              <w:rPr>
+                <w:sz w:val="24"/>
+              </w:rPr>
+              <w:t>Auteur</w:t>
+            </w:r>
+          </w:p>
+        </w:tc>
+        <w:tc>
+          <w:tcPr>
+            <w:tcW w:w="2280" w:type="dxa"/>
+            <w:shd w:val="clear" w:color="auto" w:fill="D9E2F3" w:themeFill="accent5" w:themeFillTint="33"/>
+          </w:tcPr>
+          <w:p>
+            <w:pPr>
+              <w:jc w:val="center"/>
+              <w:rPr>
+                <w:sz w:val="24"/>
+              </w:rPr>
+            </w:pPr>
+            <w:r>
+              <w:rPr>
+                <w:sz w:val="24"/>
+              </w:rPr>
+              <w:t>Date</w:t>
+            </w:r>
+          </w:p>
+        </w:tc>
+        <w:tc>
+          <w:tcPr>
+            <w:tcW w:w="5355" w:type="dxa"/>
             <w:shd w:val="clear" w:color="auto" w:fill="D9E2F3" w:themeFill="accent5" w:themeFillTint="33"/>
             <w:vAlign w:val="center"/>
           </w:tcPr>
@@ -61,7 +111,7 @@
         </w:tc>
         <w:tc>
           <w:tcPr>
-            <w:tcW w:w="4665" w:type="dxa"/>
+            <w:tcW w:w="2402" w:type="dxa"/>
             <w:shd w:val="clear" w:color="auto" w:fill="D9E2F3" w:themeFill="accent5" w:themeFillTint="33"/>
             <w:vAlign w:val="center"/>
           </w:tcPr>
@@ -79,7 +129,7 @@
         </w:tc>
         <w:tc>
           <w:tcPr>
-            <w:tcW w:w="6684" w:type="dxa"/>
+            <w:tcW w:w="2840" w:type="dxa"/>
             <w:shd w:val="clear" w:color="auto" w:fill="D9E2F3" w:themeFill="accent5" w:themeFillTint="33"/>
             <w:vAlign w:val="center"/>
           </w:tcPr>
@@ -99,13 +149,33 @@
       <w:tr>
         <w:tc>
           <w:tcPr>
-            <w:tcW w:w="4664" w:type="dxa"/>
-          </w:tcPr>
-          <w:p/>
-        </w:tc>
-        <w:tc>
-          <w:tcPr>
-            <w:tcW w:w="4665" w:type="dxa"/>
+            <w:tcW w:w="1117" w:type="dxa"/>
+          </w:tcPr>
+          <w:p>
+            <w:r>
+              <w:t>Thomas</w:t>
+            </w:r>
+          </w:p>
+        </w:tc>
+        <w:tc>
+          <w:tcPr>
+            <w:tcW w:w="2280" w:type="dxa"/>
+          </w:tcPr>
+          <w:p>
+            <w:r>
+              <w:t>29.05.2019</w:t>
+            </w:r>
+          </w:p>
+        </w:tc>
+        <w:tc>
+          <w:tcPr>
+            <w:tcW w:w="5355" w:type="dxa"/>
+          </w:tcPr>
+          <w:p/>
+        </w:tc>
+        <w:tc>
+          <w:tcPr>
+            <w:tcW w:w="2402" w:type="dxa"/>
           </w:tcPr>
           <w:p>
             <w:r>
@@ -115,7 +185,7 @@
         </w:tc>
         <w:tc>
           <w:tcPr>
-            <w:tcW w:w="6684" w:type="dxa"/>
+            <w:tcW w:w="2840" w:type="dxa"/>
           </w:tcPr>
           <w:p>
             <w:r>
@@ -127,13 +197,33 @@
       <w:tr>
         <w:tc>
           <w:tcPr>
-            <w:tcW w:w="4664" w:type="dxa"/>
-          </w:tcPr>
-          <w:p/>
-        </w:tc>
-        <w:tc>
-          <w:tcPr>
-            <w:tcW w:w="4665" w:type="dxa"/>
+            <w:tcW w:w="1117" w:type="dxa"/>
+          </w:tcPr>
+          <w:p>
+            <w:r>
+              <w:t>Thomas</w:t>
+            </w:r>
+          </w:p>
+        </w:tc>
+        <w:tc>
+          <w:tcPr>
+            <w:tcW w:w="2280" w:type="dxa"/>
+          </w:tcPr>
+          <w:p>
+            <w:r>
+              <w:t>29.05.2019</w:t>
+            </w:r>
+          </w:p>
+        </w:tc>
+        <w:tc>
+          <w:tcPr>
+            <w:tcW w:w="5355" w:type="dxa"/>
+          </w:tcPr>
+          <w:p/>
+        </w:tc>
+        <w:tc>
+          <w:tcPr>
+            <w:tcW w:w="2402" w:type="dxa"/>
           </w:tcPr>
           <w:p>
             <w:r>
@@ -143,7 +233,7 @@
         </w:tc>
         <w:tc>
           <w:tcPr>
-            <w:tcW w:w="6684" w:type="dxa"/>
+            <w:tcW w:w="2840" w:type="dxa"/>
           </w:tcPr>
           <w:p>
             <w:r>
@@ -155,13 +245,33 @@
       <w:tr>
         <w:tc>
           <w:tcPr>
-            <w:tcW w:w="4664" w:type="dxa"/>
-          </w:tcPr>
-          <w:p/>
-        </w:tc>
-        <w:tc>
-          <w:tcPr>
-            <w:tcW w:w="4665" w:type="dxa"/>
+            <w:tcW w:w="1117" w:type="dxa"/>
+          </w:tcPr>
+          <w:p>
+            <w:r>
+              <w:t>Thomas</w:t>
+            </w:r>
+          </w:p>
+        </w:tc>
+        <w:tc>
+          <w:tcPr>
+            <w:tcW w:w="2280" w:type="dxa"/>
+          </w:tcPr>
+          <w:p>
+            <w:r>
+              <w:t>29.05.2019</w:t>
+            </w:r>
+          </w:p>
+        </w:tc>
+        <w:tc>
+          <w:tcPr>
+            <w:tcW w:w="5355" w:type="dxa"/>
+          </w:tcPr>
+          <w:p/>
+        </w:tc>
+        <w:tc>
+          <w:tcPr>
+            <w:tcW w:w="2402" w:type="dxa"/>
           </w:tcPr>
           <w:p>
             <w:r>
@@ -171,7 +281,7 @@
         </w:tc>
         <w:tc>
           <w:tcPr>
-            <w:tcW w:w="6684" w:type="dxa"/>
+            <w:tcW w:w="2840" w:type="dxa"/>
           </w:tcPr>
           <w:p>
             <w:r>
@@ -183,13 +293,33 @@
       <w:tr>
         <w:tc>
           <w:tcPr>
-            <w:tcW w:w="4664" w:type="dxa"/>
-          </w:tcPr>
-          <w:p/>
-        </w:tc>
-        <w:tc>
-          <w:tcPr>
-            <w:tcW w:w="4665" w:type="dxa"/>
+            <w:tcW w:w="1117" w:type="dxa"/>
+          </w:tcPr>
+          <w:p>
+            <w:r>
+              <w:t>Thomas</w:t>
+            </w:r>
+          </w:p>
+        </w:tc>
+        <w:tc>
+          <w:tcPr>
+            <w:tcW w:w="2280" w:type="dxa"/>
+          </w:tcPr>
+          <w:p>
+            <w:r>
+              <w:t>29.05.2019</w:t>
+            </w:r>
+          </w:p>
+        </w:tc>
+        <w:tc>
+          <w:tcPr>
+            <w:tcW w:w="5355" w:type="dxa"/>
+          </w:tcPr>
+          <w:p/>
+        </w:tc>
+        <w:tc>
+          <w:tcPr>
+            <w:tcW w:w="2402" w:type="dxa"/>
           </w:tcPr>
           <w:p>
             <w:r>
@@ -199,7 +329,7 @@
         </w:tc>
         <w:tc>
           <w:tcPr>
-            <w:tcW w:w="6684" w:type="dxa"/>
+            <w:tcW w:w="2840" w:type="dxa"/>
           </w:tcPr>
           <w:p/>
         </w:tc>
@@ -207,13 +337,33 @@
       <w:tr>
         <w:tc>
           <w:tcPr>
-            <w:tcW w:w="4664" w:type="dxa"/>
-          </w:tcPr>
-          <w:p/>
-        </w:tc>
-        <w:tc>
-          <w:tcPr>
-            <w:tcW w:w="4665" w:type="dxa"/>
+            <w:tcW w:w="1117" w:type="dxa"/>
+          </w:tcPr>
+          <w:p>
+            <w:r>
+              <w:t>Thomas</w:t>
+            </w:r>
+          </w:p>
+        </w:tc>
+        <w:tc>
+          <w:tcPr>
+            <w:tcW w:w="2280" w:type="dxa"/>
+          </w:tcPr>
+          <w:p>
+            <w:r>
+              <w:t>29.05.2019</w:t>
+            </w:r>
+          </w:p>
+        </w:tc>
+        <w:tc>
+          <w:tcPr>
+            <w:tcW w:w="5355" w:type="dxa"/>
+          </w:tcPr>
+          <w:p/>
+        </w:tc>
+        <w:tc>
+          <w:tcPr>
+            <w:tcW w:w="2402" w:type="dxa"/>
           </w:tcPr>
           <w:p>
             <w:r>
@@ -223,7 +373,7 @@
         </w:tc>
         <w:tc>
           <w:tcPr>
-            <w:tcW w:w="6684" w:type="dxa"/>
+            <w:tcW w:w="2840" w:type="dxa"/>
           </w:tcPr>
           <w:p/>
         </w:tc>
@@ -231,22 +381,31 @@
       <w:tr>
         <w:tc>
           <w:tcPr>
-            <w:tcW w:w="4664" w:type="dxa"/>
-          </w:tcPr>
-          <w:p/>
-        </w:tc>
-        <w:tc>
-          <w:tcPr>
-            <w:tcW w:w="4665" w:type="dxa"/>
-          </w:tcPr>
-          <w:p>
-            <w:bookmarkStart w:id="0" w:name="_GoBack"/>
-            <w:bookmarkEnd w:id="0"/>
-          </w:p>
-        </w:tc>
-        <w:tc>
-          <w:tcPr>
-            <w:tcW w:w="6684" w:type="dxa"/>
+            <w:tcW w:w="1117" w:type="dxa"/>
+          </w:tcPr>
+          <w:p/>
+        </w:tc>
+        <w:tc>
+          <w:tcPr>
+            <w:tcW w:w="2280" w:type="dxa"/>
+          </w:tcPr>
+          <w:p/>
+        </w:tc>
+        <w:tc>
+          <w:tcPr>
+            <w:tcW w:w="5355" w:type="dxa"/>
+          </w:tcPr>
+          <w:p/>
+        </w:tc>
+        <w:tc>
+          <w:tcPr>
+            <w:tcW w:w="2402" w:type="dxa"/>
+          </w:tcPr>
+          <w:p/>
+        </w:tc>
+        <w:tc>
+          <w:tcPr>
+            <w:tcW w:w="2840" w:type="dxa"/>
           </w:tcPr>
           <w:p/>
         </w:tc>
@@ -254,19 +413,31 @@
       <w:tr>
         <w:tc>
           <w:tcPr>
-            <w:tcW w:w="4664" w:type="dxa"/>
-          </w:tcPr>
-          <w:p/>
-        </w:tc>
-        <w:tc>
-          <w:tcPr>
-            <w:tcW w:w="4665" w:type="dxa"/>
-          </w:tcPr>
-          <w:p/>
-        </w:tc>
-        <w:tc>
-          <w:tcPr>
-            <w:tcW w:w="6684" w:type="dxa"/>
+            <w:tcW w:w="1117" w:type="dxa"/>
+          </w:tcPr>
+          <w:p/>
+        </w:tc>
+        <w:tc>
+          <w:tcPr>
+            <w:tcW w:w="2280" w:type="dxa"/>
+          </w:tcPr>
+          <w:p/>
+        </w:tc>
+        <w:tc>
+          <w:tcPr>
+            <w:tcW w:w="5355" w:type="dxa"/>
+          </w:tcPr>
+          <w:p/>
+        </w:tc>
+        <w:tc>
+          <w:tcPr>
+            <w:tcW w:w="2402" w:type="dxa"/>
+          </w:tcPr>
+          <w:p/>
+        </w:tc>
+        <w:tc>
+          <w:tcPr>
+            <w:tcW w:w="2840" w:type="dxa"/>
           </w:tcPr>
           <w:p/>
         </w:tc>
@@ -274,19 +445,31 @@
       <w:tr>
         <w:tc>
           <w:tcPr>
-            <w:tcW w:w="4664" w:type="dxa"/>
-          </w:tcPr>
-          <w:p/>
-        </w:tc>
-        <w:tc>
-          <w:tcPr>
-            <w:tcW w:w="4665" w:type="dxa"/>
-          </w:tcPr>
-          <w:p/>
-        </w:tc>
-        <w:tc>
-          <w:tcPr>
-            <w:tcW w:w="6684" w:type="dxa"/>
+            <w:tcW w:w="1117" w:type="dxa"/>
+          </w:tcPr>
+          <w:p/>
+        </w:tc>
+        <w:tc>
+          <w:tcPr>
+            <w:tcW w:w="2280" w:type="dxa"/>
+          </w:tcPr>
+          <w:p/>
+        </w:tc>
+        <w:tc>
+          <w:tcPr>
+            <w:tcW w:w="5355" w:type="dxa"/>
+          </w:tcPr>
+          <w:p/>
+        </w:tc>
+        <w:tc>
+          <w:tcPr>
+            <w:tcW w:w="2402" w:type="dxa"/>
+          </w:tcPr>
+          <w:p/>
+        </w:tc>
+        <w:tc>
+          <w:tcPr>
+            <w:tcW w:w="2840" w:type="dxa"/>
           </w:tcPr>
           <w:p/>
         </w:tc>
@@ -294,19 +477,31 @@
       <w:tr>
         <w:tc>
           <w:tcPr>
-            <w:tcW w:w="4664" w:type="dxa"/>
-          </w:tcPr>
-          <w:p/>
-        </w:tc>
-        <w:tc>
-          <w:tcPr>
-            <w:tcW w:w="4665" w:type="dxa"/>
-          </w:tcPr>
-          <w:p/>
-        </w:tc>
-        <w:tc>
-          <w:tcPr>
-            <w:tcW w:w="6684" w:type="dxa"/>
+            <w:tcW w:w="1117" w:type="dxa"/>
+          </w:tcPr>
+          <w:p/>
+        </w:tc>
+        <w:tc>
+          <w:tcPr>
+            <w:tcW w:w="2280" w:type="dxa"/>
+          </w:tcPr>
+          <w:p/>
+        </w:tc>
+        <w:tc>
+          <w:tcPr>
+            <w:tcW w:w="5355" w:type="dxa"/>
+          </w:tcPr>
+          <w:p/>
+        </w:tc>
+        <w:tc>
+          <w:tcPr>
+            <w:tcW w:w="2402" w:type="dxa"/>
+          </w:tcPr>
+          <w:p/>
+        </w:tc>
+        <w:tc>
+          <w:tcPr>
+            <w:tcW w:w="2840" w:type="dxa"/>
           </w:tcPr>
           <w:p/>
         </w:tc>
@@ -314,19 +509,31 @@
       <w:tr>
         <w:tc>
           <w:tcPr>
-            <w:tcW w:w="4664" w:type="dxa"/>
-          </w:tcPr>
-          <w:p/>
-        </w:tc>
-        <w:tc>
-          <w:tcPr>
-            <w:tcW w:w="4665" w:type="dxa"/>
-          </w:tcPr>
-          <w:p/>
-        </w:tc>
-        <w:tc>
-          <w:tcPr>
-            <w:tcW w:w="6684" w:type="dxa"/>
+            <w:tcW w:w="1117" w:type="dxa"/>
+          </w:tcPr>
+          <w:p/>
+        </w:tc>
+        <w:tc>
+          <w:tcPr>
+            <w:tcW w:w="2280" w:type="dxa"/>
+          </w:tcPr>
+          <w:p/>
+        </w:tc>
+        <w:tc>
+          <w:tcPr>
+            <w:tcW w:w="5355" w:type="dxa"/>
+          </w:tcPr>
+          <w:p/>
+        </w:tc>
+        <w:tc>
+          <w:tcPr>
+            <w:tcW w:w="2402" w:type="dxa"/>
+          </w:tcPr>
+          <w:p/>
+        </w:tc>
+        <w:tc>
+          <w:tcPr>
+            <w:tcW w:w="2840" w:type="dxa"/>
           </w:tcPr>
           <w:p/>
         </w:tc>
@@ -334,19 +541,31 @@
       <w:tr>
         <w:tc>
           <w:tcPr>
-            <w:tcW w:w="4664" w:type="dxa"/>
-          </w:tcPr>
-          <w:p/>
-        </w:tc>
-        <w:tc>
-          <w:tcPr>
-            <w:tcW w:w="4665" w:type="dxa"/>
-          </w:tcPr>
-          <w:p/>
-        </w:tc>
-        <w:tc>
-          <w:tcPr>
-            <w:tcW w:w="6684" w:type="dxa"/>
+            <w:tcW w:w="1117" w:type="dxa"/>
+          </w:tcPr>
+          <w:p/>
+        </w:tc>
+        <w:tc>
+          <w:tcPr>
+            <w:tcW w:w="2280" w:type="dxa"/>
+          </w:tcPr>
+          <w:p/>
+        </w:tc>
+        <w:tc>
+          <w:tcPr>
+            <w:tcW w:w="5355" w:type="dxa"/>
+          </w:tcPr>
+          <w:p/>
+        </w:tc>
+        <w:tc>
+          <w:tcPr>
+            <w:tcW w:w="2402" w:type="dxa"/>
+          </w:tcPr>
+          <w:p/>
+        </w:tc>
+        <w:tc>
+          <w:tcPr>
+            <w:tcW w:w="2840" w:type="dxa"/>
           </w:tcPr>
           <w:p/>
         </w:tc>
@@ -486,6 +705,7 @@
     <w:lsdException w:name="HTML Sample" w:semiHidden="1" w:unhideWhenUsed="1"/>
     <w:lsdException w:name="HTML Typewriter" w:semiHidden="1" w:unhideWhenUsed="1"/>
     <w:lsdException w:name="HTML Variable" w:semiHidden="1" w:unhideWhenUsed="1"/>
+    <w:lsdException w:name="Normal Table" w:semiHidden="1" w:unhideWhenUsed="1"/>
     <w:lsdException w:name="annotation subject" w:semiHidden="1" w:unhideWhenUsed="1"/>
     <w:lsdException w:name="No List" w:semiHidden="1" w:unhideWhenUsed="1"/>
     <w:lsdException w:name="Outline List 1" w:semiHidden="1" w:unhideWhenUsed="1"/>
@@ -529,8 +749,10 @@
     <w:lsdException w:name="Table Elegant" w:semiHidden="1" w:unhideWhenUsed="1"/>
     <w:lsdException w:name="Table Professional" w:semiHidden="1" w:unhideWhenUsed="1"/>
     <w:lsdException w:name="Table Subtle 1" w:semiHidden="1" w:unhideWhenUsed="1"/>
+    <w:lsdException w:name="Table Subtle 2" w:semiHidden="1" w:unhideWhenUsed="1"/>
     <w:lsdException w:name="Table Web 1" w:semiHidden="1" w:unhideWhenUsed="1"/>
     <w:lsdException w:name="Table Web 2" w:semiHidden="1" w:unhideWhenUsed="1"/>
+    <w:lsdException w:name="Table Web 3" w:semiHidden="1" w:unhideWhenUsed="1"/>
     <w:lsdException w:name="Balloon Text" w:semiHidden="1" w:unhideWhenUsed="1"/>
     <w:lsdException w:name="Table Grid" w:uiPriority="39"/>
     <w:lsdException w:name="Table Theme" w:semiHidden="1" w:unhideWhenUsed="1"/>

</xml_diff>

<commit_message>
Ajout rétrospéctive du sprint 3
</commit_message>
<xml_diff>
--- a/Documentation/Sprint-rétrospective3.docx
+++ b/Documentation/Sprint-rétrospective3.docx
@@ -1,6 +1,6 @@
 
 <file path=word/document.xml><?xml version="1.0" encoding="utf-8"?>
-<w:document xmlns:wpc="http://schemas.microsoft.com/office/word/2010/wordprocessingCanvas" xmlns:cx="http://schemas.microsoft.com/office/drawing/2014/chartex" xmlns:cx1="http://schemas.microsoft.com/office/drawing/2015/9/8/chartex" xmlns:cx2="http://schemas.microsoft.com/office/drawing/2015/10/21/chartex" xmlns:cx3="http://schemas.microsoft.com/office/drawing/2016/5/9/chartex" xmlns:cx4="http://schemas.microsoft.com/office/drawing/2016/5/10/chartex" xmlns:cx5="http://schemas.microsoft.com/office/drawing/2016/5/11/chartex" xmlns:cx6="http://schemas.microsoft.com/office/drawing/2016/5/12/chartex" xmlns:cx7="http://schemas.microsoft.com/office/drawing/2016/5/13/chartex" xmlns:cx8="http://schemas.microsoft.com/office/drawing/2016/5/14/chartex" xmlns:mc="http://schemas.openxmlformats.org/markup-compatibility/2006" xmlns:aink="http://schemas.microsoft.com/office/drawing/2016/ink" xmlns:am3d="http://schemas.microsoft.com/office/drawing/2017/model3d" xmlns:o="urn:schemas-microsoft-com:office:office" xmlns:r="http://schemas.openxmlformats.org/officeDocument/2006/relationships" xmlns:m="http://schemas.openxmlformats.org/officeDocument/2006/math" xmlns:v="urn:schemas-microsoft-com:vml" xmlns:wp14="http://schemas.microsoft.com/office/word/2010/wordprocessingDrawing" xmlns:wp="http://schemas.openxmlformats.org/drawingml/2006/wordprocessingDrawing" xmlns:w10="urn:schemas-microsoft-com:office:word" xmlns:w="http://schemas.openxmlformats.org/wordprocessingml/2006/main" xmlns:w14="http://schemas.microsoft.com/office/word/2010/wordml" xmlns:w15="http://schemas.microsoft.com/office/word/2012/wordml" xmlns:w16cid="http://schemas.microsoft.com/office/word/2016/wordml/cid" xmlns:w16se="http://schemas.microsoft.com/office/word/2015/wordml/symex" xmlns:wpg="http://schemas.microsoft.com/office/word/2010/wordprocessingGroup" xmlns:wpi="http://schemas.microsoft.com/office/word/2010/wordprocessingInk" xmlns:wne="http://schemas.microsoft.com/office/word/2006/wordml" xmlns:wps="http://schemas.microsoft.com/office/word/2010/wordprocessingShape" mc:Ignorable="w14 w15 w16se w16cid wp14">
+<w:document xmlns:wpc="http://schemas.microsoft.com/office/word/2010/wordprocessingCanvas" xmlns:cx="http://schemas.microsoft.com/office/drawing/2014/chartex" xmlns:cx1="http://schemas.microsoft.com/office/drawing/2015/9/8/chartex" xmlns:mc="http://schemas.openxmlformats.org/markup-compatibility/2006" xmlns:o="urn:schemas-microsoft-com:office:office" xmlns:r="http://schemas.openxmlformats.org/officeDocument/2006/relationships" xmlns:m="http://schemas.openxmlformats.org/officeDocument/2006/math" xmlns:v="urn:schemas-microsoft-com:vml" xmlns:wp14="http://schemas.microsoft.com/office/word/2010/wordprocessingDrawing" xmlns:wp="http://schemas.openxmlformats.org/drawingml/2006/wordprocessingDrawing" xmlns:w10="urn:schemas-microsoft-com:office:word" xmlns:w="http://schemas.openxmlformats.org/wordprocessingml/2006/main" xmlns:w14="http://schemas.microsoft.com/office/word/2010/wordml" xmlns:w15="http://schemas.microsoft.com/office/word/2012/wordml" xmlns:w16se="http://schemas.microsoft.com/office/word/2015/wordml/symex" xmlns:wpg="http://schemas.microsoft.com/office/word/2010/wordprocessingGroup" xmlns:wpi="http://schemas.microsoft.com/office/word/2010/wordprocessingInk" xmlns:wne="http://schemas.microsoft.com/office/word/2006/wordml" xmlns:wps="http://schemas.microsoft.com/office/word/2010/wordprocessingShape" mc:Ignorable="w14 w15 w16se wp14">
   <w:body>
     <w:tbl>
       <w:tblPr>
@@ -45,8 +45,6 @@
               </w:rPr>
               <w:t>3</w:t>
             </w:r>
-            <w:bookmarkStart w:id="0" w:name="_GoBack"/>
-            <w:bookmarkEnd w:id="0"/>
           </w:p>
         </w:tc>
       </w:tr>
@@ -383,31 +381,51 @@
           <w:tcPr>
             <w:tcW w:w="1117" w:type="dxa"/>
           </w:tcPr>
-          <w:p/>
+          <w:p>
+            <w:r>
+              <w:t>Damien</w:t>
+            </w:r>
+          </w:p>
         </w:tc>
         <w:tc>
           <w:tcPr>
             <w:tcW w:w="2280" w:type="dxa"/>
           </w:tcPr>
-          <w:p/>
+          <w:p>
+            <w:r>
+              <w:t>29.05.2019</w:t>
+            </w:r>
+          </w:p>
         </w:tc>
         <w:tc>
           <w:tcPr>
             <w:tcW w:w="5355" w:type="dxa"/>
           </w:tcPr>
-          <w:p/>
+          <w:p>
+            <w:r>
+              <w:t>Travail rendu dans les temps, de justesse…</w:t>
+            </w:r>
+          </w:p>
         </w:tc>
         <w:tc>
           <w:tcPr>
             <w:tcW w:w="2402" w:type="dxa"/>
           </w:tcPr>
-          <w:p/>
+          <w:p>
+            <w:r>
+              <w:t>Gestion de travail compliqué dû à l'absence totale du projet d'un développeur</w:t>
+            </w:r>
+          </w:p>
         </w:tc>
         <w:tc>
           <w:tcPr>
             <w:tcW w:w="2840" w:type="dxa"/>
           </w:tcPr>
-          <w:p/>
+          <w:p>
+            <w:r>
+              <w:t>Être présent ou travailler chez soi sa part de travail</w:t>
+            </w:r>
+          </w:p>
         </w:tc>
       </w:tr>
       <w:tr>
@@ -415,31 +433,51 @@
           <w:tcPr>
             <w:tcW w:w="1117" w:type="dxa"/>
           </w:tcPr>
-          <w:p/>
+          <w:p>
+            <w:r>
+              <w:t>Damien</w:t>
+            </w:r>
+          </w:p>
         </w:tc>
         <w:tc>
           <w:tcPr>
             <w:tcW w:w="2280" w:type="dxa"/>
           </w:tcPr>
-          <w:p/>
+          <w:p>
+            <w:r>
+              <w:t>29.05.2019</w:t>
+            </w:r>
+          </w:p>
         </w:tc>
         <w:tc>
           <w:tcPr>
             <w:tcW w:w="5355" w:type="dxa"/>
           </w:tcPr>
-          <w:p/>
+          <w:p>
+            <w:r>
+              <w:t>Capacité à se répartir les tâches et savoir sur quoi travailler</w:t>
+            </w:r>
+          </w:p>
         </w:tc>
         <w:tc>
           <w:tcPr>
             <w:tcW w:w="2402" w:type="dxa"/>
           </w:tcPr>
-          <w:p/>
+          <w:p>
+            <w:r>
+              <w:t>Difficulté à assumer (pour le groupe) la partie modèle qui s'ajoute aux reste du travail</w:t>
+            </w:r>
+          </w:p>
         </w:tc>
         <w:tc>
           <w:tcPr>
             <w:tcW w:w="2840" w:type="dxa"/>
           </w:tcPr>
-          <w:p/>
+          <w:p>
+            <w:r>
+              <w:t>Garder la répartition de tâche en début de session</w:t>
+            </w:r>
+          </w:p>
         </w:tc>
       </w:tr>
       <w:tr>
@@ -447,13 +485,21 @@
           <w:tcPr>
             <w:tcW w:w="1117" w:type="dxa"/>
           </w:tcPr>
-          <w:p/>
+          <w:p>
+            <w:r>
+              <w:t>Damien</w:t>
+            </w:r>
+          </w:p>
         </w:tc>
         <w:tc>
           <w:tcPr>
             <w:tcW w:w="2280" w:type="dxa"/>
           </w:tcPr>
-          <w:p/>
+          <w:p>
+            <w:r>
+              <w:t>29.05.2019</w:t>
+            </w:r>
+          </w:p>
         </w:tc>
         <w:tc>
           <w:tcPr>
@@ -465,13 +511,42 @@
           <w:tcPr>
             <w:tcW w:w="2402" w:type="dxa"/>
           </w:tcPr>
-          <w:p/>
+          <w:p>
+            <w:r>
+              <w:t>Communication (hors tâche à faire) peu visible</w:t>
+            </w:r>
+          </w:p>
         </w:tc>
         <w:tc>
           <w:tcPr>
             <w:tcW w:w="2840" w:type="dxa"/>
           </w:tcPr>
-          <w:p/>
+          <w:p>
+            <w:r>
+              <w:t xml:space="preserve">Utiliser les plateformes mise en place (discord, </w:t>
+            </w:r>
+            <w:proofErr w:type="spellStart"/>
+            <w:r>
+              <w:t>icescrum</w:t>
+            </w:r>
+            <w:proofErr w:type="spellEnd"/>
+            <w:r>
+              <w:t xml:space="preserve"> et </w:t>
+            </w:r>
+            <w:proofErr w:type="spellStart"/>
+            <w:r>
+              <w:t>github</w:t>
+            </w:r>
+            <w:proofErr w:type="spellEnd"/>
+            <w:r>
+              <w:t xml:space="preserve">) afin de pouvoir communiquer les informations. </w:t>
+            </w:r>
+          </w:p>
+          <w:p>
+            <w:r>
+              <w:t>Rien à dire pour la communication des tâches à faire.</w:t>
+            </w:r>
+          </w:p>
         </w:tc>
       </w:tr>
       <w:tr>
@@ -479,13 +554,21 @@
           <w:tcPr>
             <w:tcW w:w="1117" w:type="dxa"/>
           </w:tcPr>
-          <w:p/>
+          <w:p>
+            <w:r>
+              <w:t>Damien</w:t>
+            </w:r>
+          </w:p>
         </w:tc>
         <w:tc>
           <w:tcPr>
             <w:tcW w:w="2280" w:type="dxa"/>
           </w:tcPr>
-          <w:p/>
+          <w:p>
+            <w:r>
+              <w:t>29.05.2019</w:t>
+            </w:r>
+          </w:p>
         </w:tc>
         <w:tc>
           <w:tcPr>
@@ -497,13 +580,31 @@
           <w:tcPr>
             <w:tcW w:w="2402" w:type="dxa"/>
           </w:tcPr>
-          <w:p/>
+          <w:p>
+            <w:proofErr w:type="spellStart"/>
+            <w:r>
+              <w:t>Debug</w:t>
+            </w:r>
+            <w:proofErr w:type="spellEnd"/>
+            <w:r>
+              <w:t xml:space="preserve"> qui prend beaucoup, beaucoup de temps (de mon côté)</w:t>
+            </w:r>
+          </w:p>
         </w:tc>
         <w:tc>
           <w:tcPr>
             <w:tcW w:w="2840" w:type="dxa"/>
           </w:tcPr>
-          <w:p/>
+          <w:p>
+            <w:r>
+              <w:t>Pouvoir mettre en place une nouvelle</w:t>
+            </w:r>
+            <w:bookmarkStart w:id="0" w:name="_GoBack"/>
+            <w:bookmarkEnd w:id="0"/>
+            <w:r>
+              <w:t xml:space="preserve"> façon de trouver la source des bugs et pouvoir les régler plus facilement.</w:t>
+            </w:r>
+          </w:p>
         </w:tc>
       </w:tr>
       <w:tr>
@@ -583,7 +684,7 @@
 </file>
 
 <file path=word/styles.xml><?xml version="1.0" encoding="utf-8"?>
-<w:styles xmlns:mc="http://schemas.openxmlformats.org/markup-compatibility/2006" xmlns:r="http://schemas.openxmlformats.org/officeDocument/2006/relationships" xmlns:w="http://schemas.openxmlformats.org/wordprocessingml/2006/main" xmlns:w14="http://schemas.microsoft.com/office/word/2010/wordml" xmlns:w15="http://schemas.microsoft.com/office/word/2012/wordml" xmlns:w16cid="http://schemas.microsoft.com/office/word/2016/wordml/cid" xmlns:w16se="http://schemas.microsoft.com/office/word/2015/wordml/symex" mc:Ignorable="w14 w15 w16se w16cid">
+<w:styles xmlns:mc="http://schemas.openxmlformats.org/markup-compatibility/2006" xmlns:r="http://schemas.openxmlformats.org/officeDocument/2006/relationships" xmlns:w="http://schemas.openxmlformats.org/wordprocessingml/2006/main" xmlns:w14="http://schemas.microsoft.com/office/word/2010/wordml" xmlns:w15="http://schemas.microsoft.com/office/word/2012/wordml" xmlns:w16se="http://schemas.microsoft.com/office/word/2015/wordml/symex" mc:Ignorable="w14 w15 w16se">
   <w:docDefaults>
     <w:rPrDefault>
       <w:rPr>
@@ -599,7 +700,7 @@
       </w:pPr>
     </w:pPrDefault>
   </w:docDefaults>
-  <w:latentStyles w:defLockedState="0" w:defUIPriority="99" w:defSemiHidden="0" w:defUnhideWhenUsed="0" w:defQFormat="0" w:count="375">
+  <w:latentStyles w:defLockedState="0" w:defUIPriority="99" w:defSemiHidden="0" w:defUnhideWhenUsed="0" w:defQFormat="0" w:count="371">
     <w:lsdException w:name="Normal" w:uiPriority="0" w:qFormat="1"/>
     <w:lsdException w:name="heading 1" w:uiPriority="9" w:qFormat="1"/>
     <w:lsdException w:name="heading 2" w:semiHidden="1" w:uiPriority="9" w:unhideWhenUsed="1" w:qFormat="1"/>
@@ -971,10 +1072,6 @@
     <w:lsdException w:name="List Table 5 Dark Accent 6" w:uiPriority="50"/>
     <w:lsdException w:name="List Table 6 Colorful Accent 6" w:uiPriority="51"/>
     <w:lsdException w:name="List Table 7 Colorful Accent 6" w:uiPriority="52"/>
-    <w:lsdException w:name="Mention" w:semiHidden="1" w:unhideWhenUsed="1"/>
-    <w:lsdException w:name="Smart Hyperlink" w:semiHidden="1" w:unhideWhenUsed="1"/>
-    <w:lsdException w:name="Hashtag" w:semiHidden="1" w:unhideWhenUsed="1"/>
-    <w:lsdException w:name="Unresolved Mention" w:semiHidden="1" w:unhideWhenUsed="1"/>
   </w:latentStyles>
   <w:style w:type="paragraph" w:default="1" w:styleId="Normal">
     <w:name w:val="Normal"/>

</xml_diff>